<commit_message>
Finalizada la guia de ejercicios de la unidad 5
</commit_message>
<xml_diff>
--- a/Maquinas electricas/Unidad 5/Guia de ejercicios Unidad 5 Juan Agustin Avila .docx
+++ b/Maquinas electricas/Unidad 5/Guia de ejercicios Unidad 5 Juan Agustin Avila .docx
@@ -337,13 +337,7 @@
       </w:pPr>
       <w:r>
         <w:lastRenderedPageBreak/>
-        <w:t>Un motor asincrónico trifásico jaula de ardillas cuyos datos de su placa de</w:t>
-      </w:r>
-      <w:r>
-        <w:t xml:space="preserve"> </w:t>
-      </w:r>
-      <w:r>
-        <w:t>características son:</w:t>
+        <w:t>Un motor asincrónico trifásico jaula de ardillas cuyos datos de su placa de características son:</w:t>
       </w:r>
     </w:p>
     <w:p>
@@ -793,10 +787,7 @@
     </w:p>
     <w:p>
       <w:r>
-        <w:t>L</w:t>
-      </w:r>
-      <w:r>
-        <w:t>a corriente nominal es 259.0642A</w:t>
+        <w:t>La corriente nominal es 259.0642A</w:t>
       </w:r>
     </w:p>
     <w:p>
@@ -1680,11 +1671,24 @@
     </w:p>
     <w:p/>
     <w:p>
+      <w:r>
+        <w:lastRenderedPageBreak/>
+        <w:t xml:space="preserve">Si, ya que el motor </w:t>
+      </w:r>
+      <w:proofErr w:type="spellStart"/>
+      <w:r>
+        <w:t>esta</w:t>
+      </w:r>
+      <w:proofErr w:type="spellEnd"/>
+      <w:r>
+        <w:t xml:space="preserve"> preparado para trabajar en triangulo con 380V en cada fase.</w:t>
+      </w:r>
+    </w:p>
+    <w:p>
       <w:pPr>
         <w:pStyle w:val="Ttulo2"/>
       </w:pPr>
       <w:r>
-        <w:lastRenderedPageBreak/>
         <w:t xml:space="preserve">E. </w:t>
       </w:r>
       <w:proofErr w:type="spellStart"/>
@@ -2579,13 +2583,10 @@
     </w:p>
     <w:p>
       <w:r>
-        <w:t xml:space="preserve">El </w:t>
-      </w:r>
-      <w:r>
-        <w:t>número</w:t>
-      </w:r>
-      <w:r>
-        <w:t xml:space="preserve"> de polos es 4</w:t>
+        <w:t>El número de polos es 4</w:t>
+      </w:r>
+      <w:r>
+        <w:t xml:space="preserve"> (el cálculo esta realizado en el punto anterior)</w:t>
       </w:r>
     </w:p>
     <w:p>
@@ -2961,6 +2962,7 @@
         <w:pStyle w:val="Ttulo2"/>
       </w:pPr>
       <w:r>
+        <w:lastRenderedPageBreak/>
         <w:t>A. Rendimiento del motor</w:t>
       </w:r>
     </w:p>
@@ -3099,7 +3101,6 @@
           <w:szCs w:val="30"/>
           <w:lang w:eastAsia="es-AR"/>
         </w:rPr>
-        <w:lastRenderedPageBreak/>
         <w:t>rendimiento=</w:t>
       </w:r>
       <w:proofErr w:type="spellStart"/>
@@ -3237,7 +3238,13 @@
         <w:t>B. Qué tipo de conexión requiere los arrollamientos de armadura.</w:t>
       </w:r>
     </w:p>
-    <w:p/>
+    <w:p>
+      <w:r>
+        <w:t>Los arrollamientos están conectados en estrella, por lo tanto reciben 220V en cada fase.</w:t>
+      </w:r>
+      <w:bookmarkStart w:id="0" w:name="_GoBack"/>
+      <w:bookmarkEnd w:id="0"/>
+    </w:p>
     <w:p>
       <w:pPr>
         <w:pStyle w:val="Ttulo2"/>
@@ -3358,7 +3365,7 @@
         <w:autoSpaceDN w:val="0"/>
         <w:adjustRightInd w:val="0"/>
         <w:spacing w:after="0"/>
-        <w:ind w:left="576"/>
+        <w:ind w:firstLine="576"/>
         <w:jc w:val="left"/>
         <w:rPr>
           <w:rFonts w:ascii="Courier New" w:eastAsia="Arial" w:hAnsi="Courier New" w:cs="Courier New"/>
@@ -3388,6 +3395,154 @@
           <w:lang w:eastAsia="es-AR"/>
         </w:rPr>
         <w:t>=(120*f)/p;</w:t>
+      </w:r>
+      <w:r>
+        <w:rPr>
+          <w:rFonts w:ascii="Courier New" w:eastAsia="Arial" w:hAnsi="Courier New" w:cs="Courier New"/>
+          <w:sz w:val="24"/>
+          <w:szCs w:val="24"/>
+          <w:lang w:eastAsia="es-AR"/>
+        </w:rPr>
+        <w:t xml:space="preserve"> </w:t>
+      </w:r>
+    </w:p>
+    <w:p>
+      <w:pPr>
+        <w:autoSpaceDE w:val="0"/>
+        <w:autoSpaceDN w:val="0"/>
+        <w:adjustRightInd w:val="0"/>
+        <w:spacing w:after="0"/>
+        <w:ind w:firstLine="576"/>
+        <w:jc w:val="left"/>
+        <w:rPr>
+          <w:rFonts w:ascii="Courier New" w:eastAsia="Arial" w:hAnsi="Courier New" w:cs="Courier New"/>
+          <w:sz w:val="16"/>
+          <w:szCs w:val="24"/>
+          <w:lang w:eastAsia="es-AR"/>
+        </w:rPr>
+      </w:pPr>
+      <w:r>
+        <w:rPr>
+          <w:rFonts w:ascii="Courier New" w:eastAsia="Arial" w:hAnsi="Courier New" w:cs="Courier New"/>
+          <w:color w:val="000000"/>
+          <w:szCs w:val="30"/>
+          <w:lang w:eastAsia="es-AR"/>
+        </w:rPr>
+        <w:t>n=</w:t>
+      </w:r>
+      <w:proofErr w:type="spellStart"/>
+      <w:r>
+        <w:rPr>
+          <w:rFonts w:ascii="Courier New" w:eastAsia="Arial" w:hAnsi="Courier New" w:cs="Courier New"/>
+          <w:color w:val="000000"/>
+          <w:szCs w:val="30"/>
+          <w:lang w:eastAsia="es-AR"/>
+        </w:rPr>
+        <w:t>ns</w:t>
+      </w:r>
+      <w:proofErr w:type="spellEnd"/>
+      <w:r>
+        <w:rPr>
+          <w:rFonts w:ascii="Courier New" w:eastAsia="Arial" w:hAnsi="Courier New" w:cs="Courier New"/>
+          <w:color w:val="000000"/>
+          <w:szCs w:val="30"/>
+          <w:lang w:eastAsia="es-AR"/>
+        </w:rPr>
+        <w:t>*(1-sn);</w:t>
+      </w:r>
+    </w:p>
+    <w:p>
+      <w:pPr>
+        <w:autoSpaceDE w:val="0"/>
+        <w:autoSpaceDN w:val="0"/>
+        <w:adjustRightInd w:val="0"/>
+        <w:spacing w:after="0"/>
+        <w:ind w:firstLine="576"/>
+        <w:jc w:val="left"/>
+        <w:rPr>
+          <w:rFonts w:ascii="Courier New" w:eastAsia="Arial" w:hAnsi="Courier New" w:cs="Courier New"/>
+          <w:sz w:val="16"/>
+          <w:szCs w:val="24"/>
+          <w:lang w:eastAsia="es-AR"/>
+        </w:rPr>
+      </w:pPr>
+      <w:proofErr w:type="spellStart"/>
+      <w:proofErr w:type="gramStart"/>
+      <w:r>
+        <w:rPr>
+          <w:rFonts w:ascii="Courier New" w:eastAsia="Arial" w:hAnsi="Courier New" w:cs="Courier New"/>
+          <w:color w:val="000000"/>
+          <w:szCs w:val="30"/>
+          <w:lang w:eastAsia="es-AR"/>
+        </w:rPr>
+        <w:t>disp</w:t>
+      </w:r>
+      <w:proofErr w:type="spellEnd"/>
+      <w:proofErr w:type="gramEnd"/>
+      <w:r>
+        <w:rPr>
+          <w:rFonts w:ascii="Courier New" w:eastAsia="Arial" w:hAnsi="Courier New" w:cs="Courier New"/>
+          <w:color w:val="000000"/>
+          <w:szCs w:val="30"/>
+          <w:lang w:eastAsia="es-AR"/>
+        </w:rPr>
+        <w:t>(</w:t>
+      </w:r>
+      <w:r>
+        <w:rPr>
+          <w:rFonts w:ascii="Courier New" w:eastAsia="Arial" w:hAnsi="Courier New" w:cs="Courier New"/>
+          <w:color w:val="A020F0"/>
+          <w:szCs w:val="30"/>
+          <w:lang w:eastAsia="es-AR"/>
+        </w:rPr>
+        <w:t>"La velocidad nominal es de "</w:t>
+      </w:r>
+      <w:r>
+        <w:rPr>
+          <w:rFonts w:ascii="Courier New" w:eastAsia="Arial" w:hAnsi="Courier New" w:cs="Courier New"/>
+          <w:color w:val="000000"/>
+          <w:szCs w:val="30"/>
+          <w:lang w:eastAsia="es-AR"/>
+        </w:rPr>
+        <w:t>+</w:t>
+      </w:r>
+      <w:proofErr w:type="spellStart"/>
+      <w:r>
+        <w:rPr>
+          <w:rFonts w:ascii="Courier New" w:eastAsia="Arial" w:hAnsi="Courier New" w:cs="Courier New"/>
+          <w:color w:val="000000"/>
+          <w:szCs w:val="30"/>
+          <w:lang w:eastAsia="es-AR"/>
+        </w:rPr>
+        <w:t>n+</w:t>
+      </w:r>
+      <w:r>
+        <w:rPr>
+          <w:rFonts w:ascii="Courier New" w:eastAsia="Arial" w:hAnsi="Courier New" w:cs="Courier New"/>
+          <w:color w:val="A020F0"/>
+          <w:szCs w:val="30"/>
+          <w:lang w:eastAsia="es-AR"/>
+        </w:rPr>
+        <w:t>"RPM</w:t>
+      </w:r>
+      <w:proofErr w:type="spellEnd"/>
+      <w:r>
+        <w:rPr>
+          <w:rFonts w:ascii="Courier New" w:eastAsia="Arial" w:hAnsi="Courier New" w:cs="Courier New"/>
+          <w:color w:val="A020F0"/>
+          <w:szCs w:val="30"/>
+          <w:lang w:eastAsia="es-AR"/>
+        </w:rPr>
+        <w:t>"</w:t>
+      </w:r>
+      <w:r>
+        <w:rPr>
+          <w:rFonts w:ascii="Courier New" w:eastAsia="Arial" w:hAnsi="Courier New" w:cs="Courier New"/>
+          <w:color w:val="000000"/>
+          <w:szCs w:val="30"/>
+          <w:lang w:eastAsia="es-AR"/>
+        </w:rPr>
+        <w:t>);</w:t>
       </w:r>
     </w:p>
     <w:p>
@@ -3400,89 +3555,67 @@
         <w:jc w:val="left"/>
         <w:rPr>
           <w:rFonts w:ascii="Courier New" w:eastAsia="Arial" w:hAnsi="Courier New" w:cs="Courier New"/>
-          <w:sz w:val="16"/>
-          <w:szCs w:val="24"/>
-          <w:lang w:eastAsia="es-AR"/>
-        </w:rPr>
-      </w:pPr>
-      <w:proofErr w:type="spellStart"/>
-      <w:proofErr w:type="gramStart"/>
-      <w:r>
-        <w:rPr>
-          <w:rFonts w:ascii="Courier New" w:eastAsia="Arial" w:hAnsi="Courier New" w:cs="Courier New"/>
-          <w:color w:val="000000"/>
-          <w:szCs w:val="30"/>
-          <w:lang w:eastAsia="es-AR"/>
-        </w:rPr>
-        <w:t>disp</w:t>
-      </w:r>
-      <w:proofErr w:type="spellEnd"/>
-      <w:proofErr w:type="gramEnd"/>
-      <w:r>
-        <w:rPr>
-          <w:rFonts w:ascii="Courier New" w:eastAsia="Arial" w:hAnsi="Courier New" w:cs="Courier New"/>
-          <w:color w:val="000000"/>
-          <w:szCs w:val="30"/>
-          <w:lang w:eastAsia="es-AR"/>
-        </w:rPr>
-        <w:t>(</w:t>
-      </w:r>
-      <w:r>
-        <w:rPr>
-          <w:rFonts w:ascii="Courier New" w:eastAsia="Arial" w:hAnsi="Courier New" w:cs="Courier New"/>
-          <w:color w:val="A020F0"/>
-          <w:szCs w:val="30"/>
-          <w:lang w:eastAsia="es-AR"/>
-        </w:rPr>
-        <w:t>"La velocidad nominal es de "</w:t>
-      </w:r>
-      <w:r>
-        <w:rPr>
-          <w:rFonts w:ascii="Courier New" w:eastAsia="Arial" w:hAnsi="Courier New" w:cs="Courier New"/>
-          <w:color w:val="000000"/>
-          <w:szCs w:val="30"/>
-          <w:lang w:eastAsia="es-AR"/>
-        </w:rPr>
-        <w:t>+</w:t>
-      </w:r>
-      <w:proofErr w:type="spellStart"/>
-      <w:r>
-        <w:rPr>
-          <w:rFonts w:ascii="Courier New" w:eastAsia="Arial" w:hAnsi="Courier New" w:cs="Courier New"/>
-          <w:color w:val="000000"/>
-          <w:szCs w:val="30"/>
-          <w:lang w:eastAsia="es-AR"/>
-        </w:rPr>
-        <w:t>ns</w:t>
-      </w:r>
-      <w:proofErr w:type="spellEnd"/>
-      <w:r>
-        <w:rPr>
-          <w:rFonts w:ascii="Courier New" w:eastAsia="Arial" w:hAnsi="Courier New" w:cs="Courier New"/>
-          <w:color w:val="000000"/>
-          <w:szCs w:val="30"/>
-          <w:lang w:eastAsia="es-AR"/>
-        </w:rPr>
-        <w:t>+</w:t>
-      </w:r>
-      <w:r>
-        <w:rPr>
-          <w:rFonts w:ascii="Courier New" w:eastAsia="Arial" w:hAnsi="Courier New" w:cs="Courier New"/>
-          <w:color w:val="A020F0"/>
-          <w:szCs w:val="30"/>
-          <w:lang w:eastAsia="es-AR"/>
-        </w:rPr>
-        <w:t>"RPM"</w:t>
-      </w:r>
-      <w:r>
-        <w:rPr>
-          <w:rFonts w:ascii="Courier New" w:eastAsia="Arial" w:hAnsi="Courier New" w:cs="Courier New"/>
-          <w:color w:val="000000"/>
-          <w:szCs w:val="30"/>
-          <w:lang w:eastAsia="es-AR"/>
-        </w:rPr>
-        <w:t>);</w:t>
-      </w:r>
+          <w:sz w:val="22"/>
+          <w:szCs w:val="24"/>
+          <w:lang w:eastAsia="es-AR"/>
+        </w:rPr>
+      </w:pPr>
+    </w:p>
+    <w:p>
+      <w:r>
+        <w:t>Punto 2 C:</w:t>
+      </w:r>
+    </w:p>
+    <w:p>
+      <w:r>
+        <w:t xml:space="preserve">La velocidad nominal es de </w:t>
+      </w:r>
+      <w:r>
+        <w:t>708.75</w:t>
+      </w:r>
+      <w:r>
+        <w:t>RPM</w:t>
+      </w:r>
+    </w:p>
+    <w:p>
+      <w:pPr>
+        <w:pStyle w:val="Ttulo2"/>
+      </w:pPr>
+      <w:r>
+        <w:t xml:space="preserve">D. La característica de </w:t>
+      </w:r>
+      <w:proofErr w:type="spellStart"/>
+      <w:r>
+        <w:t>cupla</w:t>
+      </w:r>
+      <w:proofErr w:type="spellEnd"/>
+      <w:r>
+        <w:t xml:space="preserve"> de la carga es constante de 70 </w:t>
+      </w:r>
+      <w:proofErr w:type="spellStart"/>
+      <w:r>
+        <w:t>Nm</w:t>
+      </w:r>
+      <w:proofErr w:type="spellEnd"/>
+      <w:r>
+        <w:t xml:space="preserve">. Se desea arrancar con un Autotransformador de tomas al 50%, 65% y 80% de </w:t>
+      </w:r>
+      <w:proofErr w:type="spellStart"/>
+      <w:r>
+        <w:t>Vn</w:t>
+      </w:r>
+      <w:proofErr w:type="spellEnd"/>
+      <w:r>
+        <w:t>. ¿Con que toma/s el motor podría arrancar? ; Justifique</w:t>
+      </w:r>
+    </w:p>
+    <w:p>
+      <w:pPr>
+        <w:ind w:left="576"/>
+        <w:rPr>
+          <w:sz w:val="12"/>
+        </w:rPr>
+      </w:pPr>
     </w:p>
     <w:p>
       <w:pPr>
@@ -3490,31 +3623,1049 @@
         <w:autoSpaceDN w:val="0"/>
         <w:adjustRightInd w:val="0"/>
         <w:spacing w:after="0"/>
+        <w:ind w:left="576"/>
         <w:jc w:val="left"/>
         <w:rPr>
           <w:rFonts w:ascii="Courier New" w:eastAsia="Arial" w:hAnsi="Courier New" w:cs="Courier New"/>
-          <w:sz w:val="22"/>
-          <w:szCs w:val="24"/>
-          <w:lang w:eastAsia="es-AR"/>
-        </w:rPr>
-      </w:pPr>
-    </w:p>
-    <w:p>
-      <w:r>
-        <w:t>Punto 2 C:</w:t>
-      </w:r>
-    </w:p>
-    <w:p>
-      <w:r>
-        <w:t>La velocidad nominal es de 750RPM</w:t>
-      </w:r>
-    </w:p>
-    <w:p>
-      <w:pPr>
-        <w:pStyle w:val="Ttulo2"/>
-      </w:pPr>
-      <w:r>
-        <w:t xml:space="preserve">D. La característica de </w:t>
+          <w:sz w:val="16"/>
+          <w:szCs w:val="24"/>
+          <w:lang w:eastAsia="es-AR"/>
+        </w:rPr>
+      </w:pPr>
+      <w:r>
+        <w:rPr>
+          <w:rFonts w:ascii="Courier New" w:eastAsia="Arial" w:hAnsi="Courier New" w:cs="Courier New"/>
+          <w:color w:val="228B22"/>
+          <w:szCs w:val="30"/>
+          <w:lang w:eastAsia="es-AR"/>
+        </w:rPr>
+        <w:t>%% Punto D</w:t>
+      </w:r>
+    </w:p>
+    <w:p>
+      <w:pPr>
+        <w:autoSpaceDE w:val="0"/>
+        <w:autoSpaceDN w:val="0"/>
+        <w:adjustRightInd w:val="0"/>
+        <w:spacing w:after="0"/>
+        <w:ind w:left="576"/>
+        <w:jc w:val="left"/>
+        <w:rPr>
+          <w:rFonts w:ascii="Courier New" w:eastAsia="Arial" w:hAnsi="Courier New" w:cs="Courier New"/>
+          <w:sz w:val="16"/>
+          <w:szCs w:val="24"/>
+          <w:lang w:eastAsia="es-AR"/>
+        </w:rPr>
+      </w:pPr>
+      <w:r>
+        <w:rPr>
+          <w:rFonts w:ascii="Courier New" w:eastAsia="Arial" w:hAnsi="Courier New" w:cs="Courier New"/>
+          <w:color w:val="000000"/>
+          <w:szCs w:val="30"/>
+          <w:lang w:eastAsia="es-AR"/>
+        </w:rPr>
+        <w:t>W=n*2*pi/60;</w:t>
+      </w:r>
+    </w:p>
+    <w:p>
+      <w:pPr>
+        <w:autoSpaceDE w:val="0"/>
+        <w:autoSpaceDN w:val="0"/>
+        <w:adjustRightInd w:val="0"/>
+        <w:spacing w:after="0"/>
+        <w:ind w:left="576"/>
+        <w:jc w:val="left"/>
+        <w:rPr>
+          <w:rFonts w:ascii="Courier New" w:eastAsia="Arial" w:hAnsi="Courier New" w:cs="Courier New"/>
+          <w:sz w:val="16"/>
+          <w:szCs w:val="24"/>
+          <w:lang w:eastAsia="es-AR"/>
+        </w:rPr>
+      </w:pPr>
+      <w:proofErr w:type="spellStart"/>
+      <w:r>
+        <w:rPr>
+          <w:rFonts w:ascii="Courier New" w:eastAsia="Arial" w:hAnsi="Courier New" w:cs="Courier New"/>
+          <w:color w:val="000000"/>
+          <w:szCs w:val="30"/>
+          <w:lang w:eastAsia="es-AR"/>
+        </w:rPr>
+        <w:t>Tn</w:t>
+      </w:r>
+      <w:proofErr w:type="spellEnd"/>
+      <w:r>
+        <w:rPr>
+          <w:rFonts w:ascii="Courier New" w:eastAsia="Arial" w:hAnsi="Courier New" w:cs="Courier New"/>
+          <w:color w:val="000000"/>
+          <w:szCs w:val="30"/>
+          <w:lang w:eastAsia="es-AR"/>
+        </w:rPr>
+        <w:t>=</w:t>
+      </w:r>
+      <w:proofErr w:type="spellStart"/>
+      <w:r>
+        <w:rPr>
+          <w:rFonts w:ascii="Courier New" w:eastAsia="Arial" w:hAnsi="Courier New" w:cs="Courier New"/>
+          <w:color w:val="000000"/>
+          <w:szCs w:val="30"/>
+          <w:lang w:eastAsia="es-AR"/>
+        </w:rPr>
+        <w:t>Pn</w:t>
+      </w:r>
+      <w:proofErr w:type="spellEnd"/>
+      <w:r>
+        <w:rPr>
+          <w:rFonts w:ascii="Courier New" w:eastAsia="Arial" w:hAnsi="Courier New" w:cs="Courier New"/>
+          <w:color w:val="000000"/>
+          <w:szCs w:val="30"/>
+          <w:lang w:eastAsia="es-AR"/>
+        </w:rPr>
+        <w:t>/W;</w:t>
+      </w:r>
+    </w:p>
+    <w:p>
+      <w:pPr>
+        <w:autoSpaceDE w:val="0"/>
+        <w:autoSpaceDN w:val="0"/>
+        <w:adjustRightInd w:val="0"/>
+        <w:spacing w:after="0"/>
+        <w:ind w:left="576"/>
+        <w:jc w:val="left"/>
+        <w:rPr>
+          <w:rFonts w:ascii="Courier New" w:eastAsia="Arial" w:hAnsi="Courier New" w:cs="Courier New"/>
+          <w:sz w:val="16"/>
+          <w:szCs w:val="24"/>
+          <w:lang w:eastAsia="es-AR"/>
+        </w:rPr>
+      </w:pPr>
+      <w:proofErr w:type="spellStart"/>
+      <w:r>
+        <w:rPr>
+          <w:rFonts w:ascii="Courier New" w:eastAsia="Arial" w:hAnsi="Courier New" w:cs="Courier New"/>
+          <w:color w:val="000000"/>
+          <w:szCs w:val="30"/>
+          <w:lang w:eastAsia="es-AR"/>
+        </w:rPr>
+        <w:t>Tarr</w:t>
+      </w:r>
+      <w:proofErr w:type="spellEnd"/>
+      <w:r>
+        <w:rPr>
+          <w:rFonts w:ascii="Courier New" w:eastAsia="Arial" w:hAnsi="Courier New" w:cs="Courier New"/>
+          <w:color w:val="000000"/>
+          <w:szCs w:val="30"/>
+          <w:lang w:eastAsia="es-AR"/>
+        </w:rPr>
+        <w:t>=1.2*</w:t>
+      </w:r>
+      <w:proofErr w:type="spellStart"/>
+      <w:r>
+        <w:rPr>
+          <w:rFonts w:ascii="Courier New" w:eastAsia="Arial" w:hAnsi="Courier New" w:cs="Courier New"/>
+          <w:color w:val="000000"/>
+          <w:szCs w:val="30"/>
+          <w:lang w:eastAsia="es-AR"/>
+        </w:rPr>
+        <w:t>Tn</w:t>
+      </w:r>
+      <w:proofErr w:type="spellEnd"/>
+      <w:r>
+        <w:rPr>
+          <w:rFonts w:ascii="Courier New" w:eastAsia="Arial" w:hAnsi="Courier New" w:cs="Courier New"/>
+          <w:color w:val="000000"/>
+          <w:szCs w:val="30"/>
+          <w:lang w:eastAsia="es-AR"/>
+        </w:rPr>
+        <w:t>;</w:t>
+      </w:r>
+    </w:p>
+    <w:p>
+      <w:pPr>
+        <w:autoSpaceDE w:val="0"/>
+        <w:autoSpaceDN w:val="0"/>
+        <w:adjustRightInd w:val="0"/>
+        <w:spacing w:after="0"/>
+        <w:ind w:left="576"/>
+        <w:jc w:val="left"/>
+        <w:rPr>
+          <w:rFonts w:ascii="Courier New" w:eastAsia="Arial" w:hAnsi="Courier New" w:cs="Courier New"/>
+          <w:sz w:val="16"/>
+          <w:szCs w:val="24"/>
+          <w:lang w:eastAsia="es-AR"/>
+        </w:rPr>
+      </w:pPr>
+      <w:proofErr w:type="spellStart"/>
+      <w:r>
+        <w:rPr>
+          <w:rFonts w:ascii="Courier New" w:eastAsia="Arial" w:hAnsi="Courier New" w:cs="Courier New"/>
+          <w:color w:val="000000"/>
+          <w:szCs w:val="30"/>
+          <w:lang w:eastAsia="es-AR"/>
+        </w:rPr>
+        <w:t>Tcarga</w:t>
+      </w:r>
+      <w:proofErr w:type="spellEnd"/>
+      <w:r>
+        <w:rPr>
+          <w:rFonts w:ascii="Courier New" w:eastAsia="Arial" w:hAnsi="Courier New" w:cs="Courier New"/>
+          <w:color w:val="000000"/>
+          <w:szCs w:val="30"/>
+          <w:lang w:eastAsia="es-AR"/>
+        </w:rPr>
+        <w:t>=70;</w:t>
+      </w:r>
+    </w:p>
+    <w:p>
+      <w:pPr>
+        <w:autoSpaceDE w:val="0"/>
+        <w:autoSpaceDN w:val="0"/>
+        <w:adjustRightInd w:val="0"/>
+        <w:spacing w:after="0"/>
+        <w:ind w:left="576"/>
+        <w:jc w:val="left"/>
+        <w:rPr>
+          <w:rFonts w:ascii="Courier New" w:eastAsia="Arial" w:hAnsi="Courier New" w:cs="Courier New"/>
+          <w:sz w:val="16"/>
+          <w:szCs w:val="24"/>
+          <w:lang w:eastAsia="es-AR"/>
+        </w:rPr>
+      </w:pPr>
+      <w:r>
+        <w:rPr>
+          <w:rFonts w:ascii="Courier New" w:eastAsia="Arial" w:hAnsi="Courier New" w:cs="Courier New"/>
+          <w:color w:val="000000"/>
+          <w:szCs w:val="30"/>
+          <w:lang w:eastAsia="es-AR"/>
+        </w:rPr>
+        <w:t>transf1=.5; Tarr1=</w:t>
+      </w:r>
+      <w:proofErr w:type="spellStart"/>
+      <w:r>
+        <w:rPr>
+          <w:rFonts w:ascii="Courier New" w:eastAsia="Arial" w:hAnsi="Courier New" w:cs="Courier New"/>
+          <w:color w:val="000000"/>
+          <w:szCs w:val="30"/>
+          <w:lang w:eastAsia="es-AR"/>
+        </w:rPr>
+        <w:t>Tarr</w:t>
+      </w:r>
+      <w:proofErr w:type="spellEnd"/>
+      <w:r>
+        <w:rPr>
+          <w:rFonts w:ascii="Courier New" w:eastAsia="Arial" w:hAnsi="Courier New" w:cs="Courier New"/>
+          <w:color w:val="000000"/>
+          <w:szCs w:val="30"/>
+          <w:lang w:eastAsia="es-AR"/>
+        </w:rPr>
+        <w:t>*(transf1</w:t>
+      </w:r>
+      <w:proofErr w:type="gramStart"/>
+      <w:r>
+        <w:rPr>
+          <w:rFonts w:ascii="Courier New" w:eastAsia="Arial" w:hAnsi="Courier New" w:cs="Courier New"/>
+          <w:color w:val="000000"/>
+          <w:szCs w:val="30"/>
+          <w:lang w:eastAsia="es-AR"/>
+        </w:rPr>
+        <w:t>)^</w:t>
+      </w:r>
+      <w:proofErr w:type="gramEnd"/>
+      <w:r>
+        <w:rPr>
+          <w:rFonts w:ascii="Courier New" w:eastAsia="Arial" w:hAnsi="Courier New" w:cs="Courier New"/>
+          <w:color w:val="000000"/>
+          <w:szCs w:val="30"/>
+          <w:lang w:eastAsia="es-AR"/>
+        </w:rPr>
+        <w:t>2;</w:t>
+      </w:r>
+    </w:p>
+    <w:p>
+      <w:pPr>
+        <w:autoSpaceDE w:val="0"/>
+        <w:autoSpaceDN w:val="0"/>
+        <w:adjustRightInd w:val="0"/>
+        <w:spacing w:after="0"/>
+        <w:ind w:left="576"/>
+        <w:jc w:val="left"/>
+        <w:rPr>
+          <w:rFonts w:ascii="Courier New" w:eastAsia="Arial" w:hAnsi="Courier New" w:cs="Courier New"/>
+          <w:sz w:val="16"/>
+          <w:szCs w:val="24"/>
+          <w:lang w:eastAsia="es-AR"/>
+        </w:rPr>
+      </w:pPr>
+      <w:r>
+        <w:rPr>
+          <w:rFonts w:ascii="Courier New" w:eastAsia="Arial" w:hAnsi="Courier New" w:cs="Courier New"/>
+          <w:color w:val="000000"/>
+          <w:szCs w:val="30"/>
+          <w:lang w:eastAsia="es-AR"/>
+        </w:rPr>
+        <w:t>transf2=.65</w:t>
+      </w:r>
+      <w:proofErr w:type="gramStart"/>
+      <w:r>
+        <w:rPr>
+          <w:rFonts w:ascii="Courier New" w:eastAsia="Arial" w:hAnsi="Courier New" w:cs="Courier New"/>
+          <w:color w:val="000000"/>
+          <w:szCs w:val="30"/>
+          <w:lang w:eastAsia="es-AR"/>
+        </w:rPr>
+        <w:t>;Tarr2</w:t>
+      </w:r>
+      <w:proofErr w:type="gramEnd"/>
+      <w:r>
+        <w:rPr>
+          <w:rFonts w:ascii="Courier New" w:eastAsia="Arial" w:hAnsi="Courier New" w:cs="Courier New"/>
+          <w:color w:val="000000"/>
+          <w:szCs w:val="30"/>
+          <w:lang w:eastAsia="es-AR"/>
+        </w:rPr>
+        <w:t>=</w:t>
+      </w:r>
+      <w:proofErr w:type="spellStart"/>
+      <w:r>
+        <w:rPr>
+          <w:rFonts w:ascii="Courier New" w:eastAsia="Arial" w:hAnsi="Courier New" w:cs="Courier New"/>
+          <w:color w:val="000000"/>
+          <w:szCs w:val="30"/>
+          <w:lang w:eastAsia="es-AR"/>
+        </w:rPr>
+        <w:t>Tarr</w:t>
+      </w:r>
+      <w:proofErr w:type="spellEnd"/>
+      <w:r>
+        <w:rPr>
+          <w:rFonts w:ascii="Courier New" w:eastAsia="Arial" w:hAnsi="Courier New" w:cs="Courier New"/>
+          <w:color w:val="000000"/>
+          <w:szCs w:val="30"/>
+          <w:lang w:eastAsia="es-AR"/>
+        </w:rPr>
+        <w:t>*(transf2)^2;</w:t>
+      </w:r>
+    </w:p>
+    <w:p>
+      <w:pPr>
+        <w:autoSpaceDE w:val="0"/>
+        <w:autoSpaceDN w:val="0"/>
+        <w:adjustRightInd w:val="0"/>
+        <w:spacing w:after="0"/>
+        <w:ind w:left="576"/>
+        <w:jc w:val="left"/>
+        <w:rPr>
+          <w:rFonts w:ascii="Courier New" w:eastAsia="Arial" w:hAnsi="Courier New" w:cs="Courier New"/>
+          <w:sz w:val="16"/>
+          <w:szCs w:val="24"/>
+          <w:lang w:eastAsia="es-AR"/>
+        </w:rPr>
+      </w:pPr>
+      <w:r>
+        <w:rPr>
+          <w:rFonts w:ascii="Courier New" w:eastAsia="Arial" w:hAnsi="Courier New" w:cs="Courier New"/>
+          <w:color w:val="000000"/>
+          <w:szCs w:val="30"/>
+          <w:lang w:eastAsia="es-AR"/>
+        </w:rPr>
+        <w:t>transf3=.8; Tarr3=</w:t>
+      </w:r>
+      <w:proofErr w:type="spellStart"/>
+      <w:r>
+        <w:rPr>
+          <w:rFonts w:ascii="Courier New" w:eastAsia="Arial" w:hAnsi="Courier New" w:cs="Courier New"/>
+          <w:color w:val="000000"/>
+          <w:szCs w:val="30"/>
+          <w:lang w:eastAsia="es-AR"/>
+        </w:rPr>
+        <w:t>Tarr</w:t>
+      </w:r>
+      <w:proofErr w:type="spellEnd"/>
+      <w:r>
+        <w:rPr>
+          <w:rFonts w:ascii="Courier New" w:eastAsia="Arial" w:hAnsi="Courier New" w:cs="Courier New"/>
+          <w:color w:val="000000"/>
+          <w:szCs w:val="30"/>
+          <w:lang w:eastAsia="es-AR"/>
+        </w:rPr>
+        <w:t>*(transf3</w:t>
+      </w:r>
+      <w:proofErr w:type="gramStart"/>
+      <w:r>
+        <w:rPr>
+          <w:rFonts w:ascii="Courier New" w:eastAsia="Arial" w:hAnsi="Courier New" w:cs="Courier New"/>
+          <w:color w:val="000000"/>
+          <w:szCs w:val="30"/>
+          <w:lang w:eastAsia="es-AR"/>
+        </w:rPr>
+        <w:t>)^</w:t>
+      </w:r>
+      <w:proofErr w:type="gramEnd"/>
+      <w:r>
+        <w:rPr>
+          <w:rFonts w:ascii="Courier New" w:eastAsia="Arial" w:hAnsi="Courier New" w:cs="Courier New"/>
+          <w:color w:val="000000"/>
+          <w:szCs w:val="30"/>
+          <w:lang w:eastAsia="es-AR"/>
+        </w:rPr>
+        <w:t>2;</w:t>
+      </w:r>
+    </w:p>
+    <w:p>
+      <w:pPr>
+        <w:autoSpaceDE w:val="0"/>
+        <w:autoSpaceDN w:val="0"/>
+        <w:adjustRightInd w:val="0"/>
+        <w:spacing w:after="0"/>
+        <w:ind w:left="576"/>
+        <w:jc w:val="left"/>
+        <w:rPr>
+          <w:rFonts w:ascii="Courier New" w:eastAsia="Arial" w:hAnsi="Courier New" w:cs="Courier New"/>
+          <w:sz w:val="16"/>
+          <w:szCs w:val="24"/>
+          <w:lang w:eastAsia="es-AR"/>
+        </w:rPr>
+      </w:pPr>
+      <w:r>
+        <w:rPr>
+          <w:rFonts w:ascii="Courier New" w:eastAsia="Arial" w:hAnsi="Courier New" w:cs="Courier New"/>
+          <w:color w:val="000000"/>
+          <w:szCs w:val="30"/>
+          <w:lang w:eastAsia="es-AR"/>
+        </w:rPr>
+        <w:t xml:space="preserve"> </w:t>
+      </w:r>
+    </w:p>
+    <w:p>
+      <w:pPr>
+        <w:autoSpaceDE w:val="0"/>
+        <w:autoSpaceDN w:val="0"/>
+        <w:adjustRightInd w:val="0"/>
+        <w:spacing w:after="0"/>
+        <w:ind w:left="576"/>
+        <w:jc w:val="left"/>
+        <w:rPr>
+          <w:rFonts w:ascii="Courier New" w:eastAsia="Arial" w:hAnsi="Courier New" w:cs="Courier New"/>
+          <w:sz w:val="16"/>
+          <w:szCs w:val="24"/>
+          <w:lang w:eastAsia="es-AR"/>
+        </w:rPr>
+      </w:pPr>
+      <w:proofErr w:type="spellStart"/>
+      <w:proofErr w:type="gramStart"/>
+      <w:r>
+        <w:rPr>
+          <w:rFonts w:ascii="Courier New" w:eastAsia="Arial" w:hAnsi="Courier New" w:cs="Courier New"/>
+          <w:color w:val="000000"/>
+          <w:szCs w:val="30"/>
+          <w:lang w:eastAsia="es-AR"/>
+        </w:rPr>
+        <w:t>disp</w:t>
+      </w:r>
+      <w:proofErr w:type="spellEnd"/>
+      <w:proofErr w:type="gramEnd"/>
+      <w:r>
+        <w:rPr>
+          <w:rFonts w:ascii="Courier New" w:eastAsia="Arial" w:hAnsi="Courier New" w:cs="Courier New"/>
+          <w:color w:val="000000"/>
+          <w:szCs w:val="30"/>
+          <w:lang w:eastAsia="es-AR"/>
+        </w:rPr>
+        <w:t>(</w:t>
+      </w:r>
+      <w:r>
+        <w:rPr>
+          <w:rFonts w:ascii="Courier New" w:eastAsia="Arial" w:hAnsi="Courier New" w:cs="Courier New"/>
+          <w:color w:val="A020F0"/>
+          <w:szCs w:val="30"/>
+          <w:lang w:eastAsia="es-AR"/>
+        </w:rPr>
+        <w:t>"</w:t>
+      </w:r>
+      <w:proofErr w:type="spellStart"/>
+      <w:r>
+        <w:rPr>
+          <w:rFonts w:ascii="Courier New" w:eastAsia="Arial" w:hAnsi="Courier New" w:cs="Courier New"/>
+          <w:color w:val="A020F0"/>
+          <w:szCs w:val="30"/>
+          <w:lang w:eastAsia="es-AR"/>
+        </w:rPr>
+        <w:t>Cupla</w:t>
+      </w:r>
+      <w:proofErr w:type="spellEnd"/>
+      <w:r>
+        <w:rPr>
+          <w:rFonts w:ascii="Courier New" w:eastAsia="Arial" w:hAnsi="Courier New" w:cs="Courier New"/>
+          <w:color w:val="A020F0"/>
+          <w:szCs w:val="30"/>
+          <w:lang w:eastAsia="es-AR"/>
+        </w:rPr>
+        <w:t xml:space="preserve"> de arranque para distintos valores de autotransformador"</w:t>
+      </w:r>
+      <w:r>
+        <w:rPr>
+          <w:rFonts w:ascii="Courier New" w:eastAsia="Arial" w:hAnsi="Courier New" w:cs="Courier New"/>
+          <w:color w:val="000000"/>
+          <w:szCs w:val="30"/>
+          <w:lang w:eastAsia="es-AR"/>
+        </w:rPr>
+        <w:t>);</w:t>
+      </w:r>
+    </w:p>
+    <w:p>
+      <w:pPr>
+        <w:autoSpaceDE w:val="0"/>
+        <w:autoSpaceDN w:val="0"/>
+        <w:adjustRightInd w:val="0"/>
+        <w:spacing w:after="0"/>
+        <w:ind w:left="576"/>
+        <w:jc w:val="left"/>
+        <w:rPr>
+          <w:rFonts w:ascii="Courier New" w:eastAsia="Arial" w:hAnsi="Courier New" w:cs="Courier New"/>
+          <w:sz w:val="16"/>
+          <w:szCs w:val="24"/>
+          <w:lang w:eastAsia="es-AR"/>
+        </w:rPr>
+      </w:pPr>
+      <w:proofErr w:type="spellStart"/>
+      <w:proofErr w:type="gramStart"/>
+      <w:r>
+        <w:rPr>
+          <w:rFonts w:ascii="Courier New" w:eastAsia="Arial" w:hAnsi="Courier New" w:cs="Courier New"/>
+          <w:color w:val="000000"/>
+          <w:szCs w:val="30"/>
+          <w:lang w:eastAsia="es-AR"/>
+        </w:rPr>
+        <w:t>disp</w:t>
+      </w:r>
+      <w:proofErr w:type="spellEnd"/>
+      <w:proofErr w:type="gramEnd"/>
+      <w:r>
+        <w:rPr>
+          <w:rFonts w:ascii="Courier New" w:eastAsia="Arial" w:hAnsi="Courier New" w:cs="Courier New"/>
+          <w:color w:val="000000"/>
+          <w:szCs w:val="30"/>
+          <w:lang w:eastAsia="es-AR"/>
+        </w:rPr>
+        <w:t>(</w:t>
+      </w:r>
+      <w:r>
+        <w:rPr>
+          <w:rFonts w:ascii="Courier New" w:eastAsia="Arial" w:hAnsi="Courier New" w:cs="Courier New"/>
+          <w:color w:val="A020F0"/>
+          <w:szCs w:val="30"/>
+          <w:lang w:eastAsia="es-AR"/>
+        </w:rPr>
+        <w:t xml:space="preserve">"Con </w:t>
+      </w:r>
+      <w:proofErr w:type="spellStart"/>
+      <w:r>
+        <w:rPr>
+          <w:rFonts w:ascii="Courier New" w:eastAsia="Arial" w:hAnsi="Courier New" w:cs="Courier New"/>
+          <w:color w:val="A020F0"/>
+          <w:szCs w:val="30"/>
+          <w:lang w:eastAsia="es-AR"/>
+        </w:rPr>
+        <w:t>relacion</w:t>
+      </w:r>
+      <w:proofErr w:type="spellEnd"/>
+      <w:r>
+        <w:rPr>
+          <w:rFonts w:ascii="Courier New" w:eastAsia="Arial" w:hAnsi="Courier New" w:cs="Courier New"/>
+          <w:color w:val="A020F0"/>
+          <w:szCs w:val="30"/>
+          <w:lang w:eastAsia="es-AR"/>
+        </w:rPr>
+        <w:t xml:space="preserve"> del "</w:t>
+      </w:r>
+      <w:r>
+        <w:rPr>
+          <w:rFonts w:ascii="Courier New" w:eastAsia="Arial" w:hAnsi="Courier New" w:cs="Courier New"/>
+          <w:color w:val="000000"/>
+          <w:szCs w:val="30"/>
+          <w:lang w:eastAsia="es-AR"/>
+        </w:rPr>
+        <w:t>+transf1*100+</w:t>
+      </w:r>
+      <w:r>
+        <w:rPr>
+          <w:rFonts w:ascii="Courier New" w:eastAsia="Arial" w:hAnsi="Courier New" w:cs="Courier New"/>
+          <w:color w:val="A020F0"/>
+          <w:szCs w:val="30"/>
+          <w:lang w:eastAsia="es-AR"/>
+        </w:rPr>
+        <w:t>"</w:t>
+      </w:r>
+      <w:r>
+        <w:rPr>
+          <w:rFonts w:ascii="Courier New" w:eastAsia="Arial" w:hAnsi="Courier New" w:cs="Courier New"/>
+          <w:color w:val="A020F0"/>
+          <w:szCs w:val="30"/>
+          <w:lang w:eastAsia="es-AR"/>
+        </w:rPr>
+        <w:t>%</w:t>
+      </w:r>
+      <w:r>
+        <w:rPr>
+          <w:rFonts w:ascii="Courier New" w:eastAsia="Arial" w:hAnsi="Courier New" w:cs="Courier New"/>
+          <w:color w:val="A020F0"/>
+          <w:szCs w:val="30"/>
+          <w:lang w:eastAsia="es-AR"/>
+        </w:rPr>
+        <w:t xml:space="preserve"> </w:t>
+      </w:r>
+      <w:proofErr w:type="spellStart"/>
+      <w:r>
+        <w:rPr>
+          <w:rFonts w:ascii="Courier New" w:eastAsia="Arial" w:hAnsi="Courier New" w:cs="Courier New"/>
+          <w:color w:val="A020F0"/>
+          <w:szCs w:val="30"/>
+          <w:lang w:eastAsia="es-AR"/>
+        </w:rPr>
+        <w:t>Tarr</w:t>
+      </w:r>
+      <w:proofErr w:type="spellEnd"/>
+      <w:r>
+        <w:rPr>
+          <w:rFonts w:ascii="Courier New" w:eastAsia="Arial" w:hAnsi="Courier New" w:cs="Courier New"/>
+          <w:color w:val="A020F0"/>
+          <w:szCs w:val="30"/>
+          <w:lang w:eastAsia="es-AR"/>
+        </w:rPr>
+        <w:t xml:space="preserve"> vale "</w:t>
+      </w:r>
+      <w:r>
+        <w:rPr>
+          <w:rFonts w:ascii="Courier New" w:eastAsia="Arial" w:hAnsi="Courier New" w:cs="Courier New"/>
+          <w:color w:val="000000"/>
+          <w:szCs w:val="30"/>
+          <w:lang w:eastAsia="es-AR"/>
+        </w:rPr>
+        <w:t>+Tarr1</w:t>
+      </w:r>
+      <w:r>
+        <w:rPr>
+          <w:rFonts w:ascii="Courier New" w:eastAsia="Arial" w:hAnsi="Courier New" w:cs="Courier New"/>
+          <w:color w:val="000000"/>
+          <w:szCs w:val="30"/>
+          <w:lang w:eastAsia="es-AR"/>
+        </w:rPr>
+        <w:t>+”Nm”</w:t>
+      </w:r>
+      <w:r>
+        <w:rPr>
+          <w:rFonts w:ascii="Courier New" w:eastAsia="Arial" w:hAnsi="Courier New" w:cs="Courier New"/>
+          <w:color w:val="000000"/>
+          <w:szCs w:val="30"/>
+          <w:lang w:eastAsia="es-AR"/>
+        </w:rPr>
+        <w:t>);</w:t>
+      </w:r>
+    </w:p>
+    <w:p>
+      <w:pPr>
+        <w:autoSpaceDE w:val="0"/>
+        <w:autoSpaceDN w:val="0"/>
+        <w:adjustRightInd w:val="0"/>
+        <w:spacing w:after="0"/>
+        <w:ind w:left="576"/>
+        <w:jc w:val="left"/>
+        <w:rPr>
+          <w:rFonts w:ascii="Courier New" w:eastAsia="Arial" w:hAnsi="Courier New" w:cs="Courier New"/>
+          <w:sz w:val="16"/>
+          <w:szCs w:val="24"/>
+          <w:lang w:eastAsia="es-AR"/>
+        </w:rPr>
+      </w:pPr>
+      <w:proofErr w:type="spellStart"/>
+      <w:proofErr w:type="gramStart"/>
+      <w:r>
+        <w:rPr>
+          <w:rFonts w:ascii="Courier New" w:eastAsia="Arial" w:hAnsi="Courier New" w:cs="Courier New"/>
+          <w:color w:val="000000"/>
+          <w:szCs w:val="30"/>
+          <w:lang w:eastAsia="es-AR"/>
+        </w:rPr>
+        <w:t>disp</w:t>
+      </w:r>
+      <w:proofErr w:type="spellEnd"/>
+      <w:proofErr w:type="gramEnd"/>
+      <w:r>
+        <w:rPr>
+          <w:rFonts w:ascii="Courier New" w:eastAsia="Arial" w:hAnsi="Courier New" w:cs="Courier New"/>
+          <w:color w:val="000000"/>
+          <w:szCs w:val="30"/>
+          <w:lang w:eastAsia="es-AR"/>
+        </w:rPr>
+        <w:t>(</w:t>
+      </w:r>
+      <w:r>
+        <w:rPr>
+          <w:rFonts w:ascii="Courier New" w:eastAsia="Arial" w:hAnsi="Courier New" w:cs="Courier New"/>
+          <w:color w:val="A020F0"/>
+          <w:szCs w:val="30"/>
+          <w:lang w:eastAsia="es-AR"/>
+        </w:rPr>
+        <w:t xml:space="preserve">"Con </w:t>
+      </w:r>
+      <w:proofErr w:type="spellStart"/>
+      <w:r>
+        <w:rPr>
+          <w:rFonts w:ascii="Courier New" w:eastAsia="Arial" w:hAnsi="Courier New" w:cs="Courier New"/>
+          <w:color w:val="A020F0"/>
+          <w:szCs w:val="30"/>
+          <w:lang w:eastAsia="es-AR"/>
+        </w:rPr>
+        <w:t>relacion</w:t>
+      </w:r>
+      <w:proofErr w:type="spellEnd"/>
+      <w:r>
+        <w:rPr>
+          <w:rFonts w:ascii="Courier New" w:eastAsia="Arial" w:hAnsi="Courier New" w:cs="Courier New"/>
+          <w:color w:val="A020F0"/>
+          <w:szCs w:val="30"/>
+          <w:lang w:eastAsia="es-AR"/>
+        </w:rPr>
+        <w:t xml:space="preserve"> del "</w:t>
+      </w:r>
+      <w:r>
+        <w:rPr>
+          <w:rFonts w:ascii="Courier New" w:eastAsia="Arial" w:hAnsi="Courier New" w:cs="Courier New"/>
+          <w:color w:val="000000"/>
+          <w:szCs w:val="30"/>
+          <w:lang w:eastAsia="es-AR"/>
+        </w:rPr>
+        <w:t>+transf2*100+</w:t>
+      </w:r>
+      <w:r>
+        <w:rPr>
+          <w:rFonts w:ascii="Courier New" w:eastAsia="Arial" w:hAnsi="Courier New" w:cs="Courier New"/>
+          <w:color w:val="A020F0"/>
+          <w:szCs w:val="30"/>
+          <w:lang w:eastAsia="es-AR"/>
+        </w:rPr>
+        <w:t>"</w:t>
+      </w:r>
+      <w:r>
+        <w:rPr>
+          <w:rFonts w:ascii="Courier New" w:eastAsia="Arial" w:hAnsi="Courier New" w:cs="Courier New"/>
+          <w:color w:val="A020F0"/>
+          <w:szCs w:val="30"/>
+          <w:lang w:eastAsia="es-AR"/>
+        </w:rPr>
+        <w:t>%</w:t>
+      </w:r>
+      <w:r>
+        <w:rPr>
+          <w:rFonts w:ascii="Courier New" w:eastAsia="Arial" w:hAnsi="Courier New" w:cs="Courier New"/>
+          <w:color w:val="A020F0"/>
+          <w:szCs w:val="30"/>
+          <w:lang w:eastAsia="es-AR"/>
+        </w:rPr>
+        <w:t xml:space="preserve"> </w:t>
+      </w:r>
+      <w:proofErr w:type="spellStart"/>
+      <w:r>
+        <w:rPr>
+          <w:rFonts w:ascii="Courier New" w:eastAsia="Arial" w:hAnsi="Courier New" w:cs="Courier New"/>
+          <w:color w:val="A020F0"/>
+          <w:szCs w:val="30"/>
+          <w:lang w:eastAsia="es-AR"/>
+        </w:rPr>
+        <w:t>Tarr</w:t>
+      </w:r>
+      <w:proofErr w:type="spellEnd"/>
+      <w:r>
+        <w:rPr>
+          <w:rFonts w:ascii="Courier New" w:eastAsia="Arial" w:hAnsi="Courier New" w:cs="Courier New"/>
+          <w:color w:val="A020F0"/>
+          <w:szCs w:val="30"/>
+          <w:lang w:eastAsia="es-AR"/>
+        </w:rPr>
+        <w:t xml:space="preserve"> vale "</w:t>
+      </w:r>
+      <w:r>
+        <w:rPr>
+          <w:rFonts w:ascii="Courier New" w:eastAsia="Arial" w:hAnsi="Courier New" w:cs="Courier New"/>
+          <w:color w:val="000000"/>
+          <w:szCs w:val="30"/>
+          <w:lang w:eastAsia="es-AR"/>
+        </w:rPr>
+        <w:t>+Tarr2</w:t>
+      </w:r>
+      <w:r>
+        <w:rPr>
+          <w:rFonts w:ascii="Courier New" w:eastAsia="Arial" w:hAnsi="Courier New" w:cs="Courier New"/>
+          <w:color w:val="000000"/>
+          <w:szCs w:val="30"/>
+          <w:lang w:eastAsia="es-AR"/>
+        </w:rPr>
+        <w:t>+”Nm”</w:t>
+      </w:r>
+      <w:r>
+        <w:rPr>
+          <w:rFonts w:ascii="Courier New" w:eastAsia="Arial" w:hAnsi="Courier New" w:cs="Courier New"/>
+          <w:color w:val="000000"/>
+          <w:szCs w:val="30"/>
+          <w:lang w:eastAsia="es-AR"/>
+        </w:rPr>
+        <w:t>);</w:t>
+      </w:r>
+    </w:p>
+    <w:p>
+      <w:pPr>
+        <w:autoSpaceDE w:val="0"/>
+        <w:autoSpaceDN w:val="0"/>
+        <w:adjustRightInd w:val="0"/>
+        <w:spacing w:after="0"/>
+        <w:ind w:left="576"/>
+        <w:jc w:val="left"/>
+        <w:rPr>
+          <w:rFonts w:ascii="Courier New" w:eastAsia="Arial" w:hAnsi="Courier New" w:cs="Courier New"/>
+          <w:sz w:val="16"/>
+          <w:szCs w:val="24"/>
+          <w:lang w:eastAsia="es-AR"/>
+        </w:rPr>
+      </w:pPr>
+      <w:proofErr w:type="spellStart"/>
+      <w:proofErr w:type="gramStart"/>
+      <w:r>
+        <w:rPr>
+          <w:rFonts w:ascii="Courier New" w:eastAsia="Arial" w:hAnsi="Courier New" w:cs="Courier New"/>
+          <w:color w:val="000000"/>
+          <w:szCs w:val="30"/>
+          <w:lang w:eastAsia="es-AR"/>
+        </w:rPr>
+        <w:t>disp</w:t>
+      </w:r>
+      <w:proofErr w:type="spellEnd"/>
+      <w:proofErr w:type="gramEnd"/>
+      <w:r>
+        <w:rPr>
+          <w:rFonts w:ascii="Courier New" w:eastAsia="Arial" w:hAnsi="Courier New" w:cs="Courier New"/>
+          <w:color w:val="000000"/>
+          <w:szCs w:val="30"/>
+          <w:lang w:eastAsia="es-AR"/>
+        </w:rPr>
+        <w:t>(</w:t>
+      </w:r>
+      <w:r>
+        <w:rPr>
+          <w:rFonts w:ascii="Courier New" w:eastAsia="Arial" w:hAnsi="Courier New" w:cs="Courier New"/>
+          <w:color w:val="A020F0"/>
+          <w:szCs w:val="30"/>
+          <w:lang w:eastAsia="es-AR"/>
+        </w:rPr>
+        <w:t xml:space="preserve">"Con </w:t>
+      </w:r>
+      <w:proofErr w:type="spellStart"/>
+      <w:r>
+        <w:rPr>
+          <w:rFonts w:ascii="Courier New" w:eastAsia="Arial" w:hAnsi="Courier New" w:cs="Courier New"/>
+          <w:color w:val="A020F0"/>
+          <w:szCs w:val="30"/>
+          <w:lang w:eastAsia="es-AR"/>
+        </w:rPr>
+        <w:t>relacion</w:t>
+      </w:r>
+      <w:proofErr w:type="spellEnd"/>
+      <w:r>
+        <w:rPr>
+          <w:rFonts w:ascii="Courier New" w:eastAsia="Arial" w:hAnsi="Courier New" w:cs="Courier New"/>
+          <w:color w:val="A020F0"/>
+          <w:szCs w:val="30"/>
+          <w:lang w:eastAsia="es-AR"/>
+        </w:rPr>
+        <w:t xml:space="preserve"> del "</w:t>
+      </w:r>
+      <w:r>
+        <w:rPr>
+          <w:rFonts w:ascii="Courier New" w:eastAsia="Arial" w:hAnsi="Courier New" w:cs="Courier New"/>
+          <w:color w:val="000000"/>
+          <w:szCs w:val="30"/>
+          <w:lang w:eastAsia="es-AR"/>
+        </w:rPr>
+        <w:t>+transf3*100+</w:t>
+      </w:r>
+      <w:r>
+        <w:rPr>
+          <w:rFonts w:ascii="Courier New" w:eastAsia="Arial" w:hAnsi="Courier New" w:cs="Courier New"/>
+          <w:color w:val="A020F0"/>
+          <w:szCs w:val="30"/>
+          <w:lang w:eastAsia="es-AR"/>
+        </w:rPr>
+        <w:t>"</w:t>
+      </w:r>
+      <w:r>
+        <w:rPr>
+          <w:rFonts w:ascii="Courier New" w:eastAsia="Arial" w:hAnsi="Courier New" w:cs="Courier New"/>
+          <w:color w:val="A020F0"/>
+          <w:szCs w:val="30"/>
+          <w:lang w:eastAsia="es-AR"/>
+        </w:rPr>
+        <w:t>%</w:t>
+      </w:r>
+      <w:r>
+        <w:rPr>
+          <w:rFonts w:ascii="Courier New" w:eastAsia="Arial" w:hAnsi="Courier New" w:cs="Courier New"/>
+          <w:color w:val="A020F0"/>
+          <w:szCs w:val="30"/>
+          <w:lang w:eastAsia="es-AR"/>
+        </w:rPr>
+        <w:t xml:space="preserve"> </w:t>
+      </w:r>
+      <w:proofErr w:type="spellStart"/>
+      <w:r>
+        <w:rPr>
+          <w:rFonts w:ascii="Courier New" w:eastAsia="Arial" w:hAnsi="Courier New" w:cs="Courier New"/>
+          <w:color w:val="A020F0"/>
+          <w:szCs w:val="30"/>
+          <w:lang w:eastAsia="es-AR"/>
+        </w:rPr>
+        <w:t>Tarr</w:t>
+      </w:r>
+      <w:proofErr w:type="spellEnd"/>
+      <w:r>
+        <w:rPr>
+          <w:rFonts w:ascii="Courier New" w:eastAsia="Arial" w:hAnsi="Courier New" w:cs="Courier New"/>
+          <w:color w:val="A020F0"/>
+          <w:szCs w:val="30"/>
+          <w:lang w:eastAsia="es-AR"/>
+        </w:rPr>
+        <w:t xml:space="preserve"> vale "</w:t>
+      </w:r>
+      <w:r>
+        <w:rPr>
+          <w:rFonts w:ascii="Courier New" w:eastAsia="Arial" w:hAnsi="Courier New" w:cs="Courier New"/>
+          <w:color w:val="000000"/>
+          <w:szCs w:val="30"/>
+          <w:lang w:eastAsia="es-AR"/>
+        </w:rPr>
+        <w:t>+Tarr3</w:t>
+      </w:r>
+      <w:r>
+        <w:rPr>
+          <w:rFonts w:ascii="Courier New" w:eastAsia="Arial" w:hAnsi="Courier New" w:cs="Courier New"/>
+          <w:color w:val="000000"/>
+          <w:szCs w:val="30"/>
+          <w:lang w:eastAsia="es-AR"/>
+        </w:rPr>
+        <w:t>+”Nm”</w:t>
+      </w:r>
+      <w:r>
+        <w:rPr>
+          <w:rFonts w:ascii="Courier New" w:eastAsia="Arial" w:hAnsi="Courier New" w:cs="Courier New"/>
+          <w:color w:val="000000"/>
+          <w:szCs w:val="30"/>
+          <w:lang w:eastAsia="es-AR"/>
+        </w:rPr>
+        <w:t>);</w:t>
+      </w:r>
+    </w:p>
+    <w:p/>
+    <w:p>
+      <w:proofErr w:type="spellStart"/>
+      <w:r>
+        <w:t>Cupla</w:t>
+      </w:r>
+      <w:proofErr w:type="spellEnd"/>
+      <w:r>
+        <w:t xml:space="preserve"> de arranque para distintos valores de autotransformador</w:t>
+      </w:r>
+    </w:p>
+    <w:p>
+      <w:r>
+        <w:t xml:space="preserve">Con </w:t>
+      </w:r>
+      <w:proofErr w:type="spellStart"/>
+      <w:r>
+        <w:t>relacion</w:t>
+      </w:r>
+      <w:proofErr w:type="spellEnd"/>
+      <w:r>
+        <w:t xml:space="preserve"> del 50</w:t>
+      </w:r>
+      <w:r>
+        <w:t>%</w:t>
+      </w:r>
+      <w:r>
+        <w:t xml:space="preserve"> </w:t>
+      </w:r>
+      <w:proofErr w:type="spellStart"/>
+      <w:r>
+        <w:t>Tarr</w:t>
+      </w:r>
+      <w:proofErr w:type="spellEnd"/>
+      <w:r>
+        <w:t xml:space="preserve"> vale 45.2121</w:t>
+      </w:r>
+      <w:r>
+        <w:t>Nm</w:t>
+      </w:r>
+    </w:p>
+    <w:p>
+      <w:r>
+        <w:t xml:space="preserve">Con </w:t>
+      </w:r>
+      <w:proofErr w:type="spellStart"/>
+      <w:r>
+        <w:t>relacion</w:t>
+      </w:r>
+      <w:proofErr w:type="spellEnd"/>
+      <w:r>
+        <w:t xml:space="preserve"> del 65</w:t>
+      </w:r>
+      <w:r>
+        <w:t>%</w:t>
+      </w:r>
+      <w:r>
+        <w:t xml:space="preserve"> </w:t>
+      </w:r>
+      <w:proofErr w:type="spellStart"/>
+      <w:r>
+        <w:t>Tarr</w:t>
+      </w:r>
+      <w:proofErr w:type="spellEnd"/>
+      <w:r>
+        <w:t xml:space="preserve"> vale 76.4085</w:t>
+      </w:r>
+      <w:r>
+        <w:t>Nm</w:t>
+      </w:r>
+    </w:p>
+    <w:p>
+      <w:r>
+        <w:t xml:space="preserve">Con </w:t>
+      </w:r>
+      <w:proofErr w:type="spellStart"/>
+      <w:r>
+        <w:t>relacion</w:t>
+      </w:r>
+      <w:proofErr w:type="spellEnd"/>
+      <w:r>
+        <w:t xml:space="preserve"> del 80</w:t>
+      </w:r>
+      <w:r>
+        <w:t>%</w:t>
+      </w:r>
+      <w:r>
+        <w:t xml:space="preserve"> </w:t>
+      </w:r>
+      <w:proofErr w:type="spellStart"/>
+      <w:r>
+        <w:t>Tarr</w:t>
+      </w:r>
+      <w:proofErr w:type="spellEnd"/>
+      <w:r>
+        <w:t xml:space="preserve"> vale 115.7431</w:t>
+      </w:r>
+      <w:r>
+        <w:t>Nm</w:t>
+      </w:r>
+    </w:p>
+    <w:p/>
+    <w:p>
+      <w:r>
+        <w:t xml:space="preserve">Por lo tanto, podría arrancar con tomas del 65% y 80%, ya que para la toma del 50% la </w:t>
       </w:r>
       <w:proofErr w:type="spellStart"/>
       <w:r>
@@ -3522,41 +4673,16 @@
       </w:r>
       <w:proofErr w:type="spellEnd"/>
       <w:r>
-        <w:t xml:space="preserve"> de la carga es constante de 70 </w:t>
-      </w:r>
-      <w:proofErr w:type="spellStart"/>
-      <w:r>
-        <w:t>Nm</w:t>
-      </w:r>
-      <w:proofErr w:type="spellEnd"/>
-      <w:r>
-        <w:t>. Se desea arrancar con un</w:t>
-      </w:r>
-      <w:r>
-        <w:t xml:space="preserve"> </w:t>
-      </w:r>
-      <w:r>
-        <w:t xml:space="preserve">Autotransformador de tomas al 50%, 65% y 80% de </w:t>
-      </w:r>
-      <w:proofErr w:type="spellStart"/>
-      <w:r>
-        <w:t>Vn</w:t>
-      </w:r>
-      <w:proofErr w:type="spellEnd"/>
-      <w:r>
-        <w:t>. ¿Con que toma/s el motor podría</w:t>
-      </w:r>
-      <w:r>
-        <w:t xml:space="preserve"> </w:t>
-      </w:r>
-      <w:r>
-        <w:t>arrancar? ; Justifique</w:t>
-      </w:r>
-    </w:p>
-    <w:p/>
-    <w:p>
-      <w:bookmarkStart w:id="0" w:name="_GoBack"/>
-      <w:bookmarkEnd w:id="0"/>
+        <w:t xml:space="preserve"> de arranque es menor que la </w:t>
+      </w:r>
+      <w:proofErr w:type="spellStart"/>
+      <w:r>
+        <w:t>cupla</w:t>
+      </w:r>
+      <w:proofErr w:type="spellEnd"/>
+      <w:r>
+        <w:t xml:space="preserve"> de la carga, y el motor no sería capaz de arrancar.</w:t>
+      </w:r>
     </w:p>
     <w:sectPr>
       <w:headerReference w:type="even" r:id="rId13"/>

</xml_diff>

<commit_message>
Corregida la practica 5
</commit_message>
<xml_diff>
--- a/Maquinas electricas/Unidad 5/Guia de ejercicios Unidad 5 Juan Agustin Avila .docx
+++ b/Maquinas electricas/Unidad 5/Guia de ejercicios Unidad 5 Juan Agustin Avila .docx
@@ -1015,7 +1015,34 @@
           <w:szCs w:val="30"/>
           <w:lang w:eastAsia="es-AR"/>
         </w:rPr>
-        <w:t>2*pi*n);</w:t>
+        <w:t>(</w:t>
+      </w:r>
+      <w:r>
+        <w:rPr>
+          <w:rFonts w:ascii="Courier New" w:eastAsia="Arial" w:hAnsi="Courier New" w:cs="Courier New"/>
+          <w:color w:val="000000"/>
+          <w:szCs w:val="30"/>
+          <w:lang w:eastAsia="es-AR"/>
+        </w:rPr>
+        <w:t>2*pi</w:t>
+      </w:r>
+      <w:r>
+        <w:rPr>
+          <w:rFonts w:ascii="Courier New" w:eastAsia="Arial" w:hAnsi="Courier New" w:cs="Courier New"/>
+          <w:color w:val="000000"/>
+          <w:szCs w:val="30"/>
+          <w:lang w:eastAsia="es-AR"/>
+        </w:rPr>
+        <w:t>/60)</w:t>
+      </w:r>
+      <w:r>
+        <w:rPr>
+          <w:rFonts w:ascii="Courier New" w:eastAsia="Arial" w:hAnsi="Courier New" w:cs="Courier New"/>
+          <w:color w:val="000000"/>
+          <w:szCs w:val="30"/>
+          <w:lang w:eastAsia="es-AR"/>
+        </w:rPr>
+        <w:t>*n);</w:t>
       </w:r>
     </w:p>
     <w:p>
@@ -1358,7 +1385,7 @@
       </w:r>
       <w:proofErr w:type="spellEnd"/>
       <w:r>
-        <w:t xml:space="preserve"> nominal es 12.1352Nm</w:t>
+        <w:t xml:space="preserve"> nominal es 728.1095Nm</w:t>
       </w:r>
     </w:p>
     <w:p>
@@ -1371,7 +1398,7 @@
       </w:r>
       <w:proofErr w:type="spellEnd"/>
       <w:r>
-        <w:t xml:space="preserve"> de arranque es 9.7081Nm</w:t>
+        <w:t xml:space="preserve"> de arranque es 582.4876Nm</w:t>
       </w:r>
     </w:p>
     <w:p>
@@ -2021,8 +2048,10 @@
       </w:r>
       <w:proofErr w:type="spellEnd"/>
       <w:r>
-        <w:t xml:space="preserve"> de arranque en un arranque estrella es 3.236Nm</w:t>
-      </w:r>
+        <w:t xml:space="preserve"> de arranque en un arranque estrella es 194.1625Nm</w:t>
+      </w:r>
+      <w:bookmarkStart w:id="0" w:name="_GoBack"/>
+      <w:bookmarkEnd w:id="0"/>
     </w:p>
     <w:p>
       <w:pPr>
@@ -3242,8 +3271,6 @@
       <w:r>
         <w:t>Los arrollamientos están conectados en estrella, por lo tanto reciben 220V en cada fase.</w:t>
       </w:r>
-      <w:bookmarkStart w:id="0" w:name="_GoBack"/>
-      <w:bookmarkEnd w:id="0"/>
     </w:p>
     <w:p>
       <w:pPr>
@@ -4582,13 +4609,7 @@
       </w:r>
       <w:proofErr w:type="spellEnd"/>
       <w:r>
-        <w:t xml:space="preserve"> del 50</w:t>
-      </w:r>
-      <w:r>
-        <w:t>%</w:t>
-      </w:r>
-      <w:r>
-        <w:t xml:space="preserve"> </w:t>
+        <w:t xml:space="preserve"> del 50% </w:t>
       </w:r>
       <w:proofErr w:type="spellStart"/>
       <w:r>
@@ -4596,10 +4617,7 @@
       </w:r>
       <w:proofErr w:type="spellEnd"/>
       <w:r>
-        <w:t xml:space="preserve"> vale 45.2121</w:t>
-      </w:r>
-      <w:r>
-        <w:t>Nm</w:t>
+        <w:t xml:space="preserve"> vale 45.2121Nm</w:t>
       </w:r>
     </w:p>
     <w:p>
@@ -4612,13 +4630,7 @@
       </w:r>
       <w:proofErr w:type="spellEnd"/>
       <w:r>
-        <w:t xml:space="preserve"> del 65</w:t>
-      </w:r>
-      <w:r>
-        <w:t>%</w:t>
-      </w:r>
-      <w:r>
-        <w:t xml:space="preserve"> </w:t>
+        <w:t xml:space="preserve"> del 65% </w:t>
       </w:r>
       <w:proofErr w:type="spellStart"/>
       <w:r>
@@ -4626,10 +4638,7 @@
       </w:r>
       <w:proofErr w:type="spellEnd"/>
       <w:r>
-        <w:t xml:space="preserve"> vale 76.4085</w:t>
-      </w:r>
-      <w:r>
-        <w:t>Nm</w:t>
+        <w:t xml:space="preserve"> vale 76.4085Nm</w:t>
       </w:r>
     </w:p>
     <w:p>
@@ -4642,13 +4651,7 @@
       </w:r>
       <w:proofErr w:type="spellEnd"/>
       <w:r>
-        <w:t xml:space="preserve"> del 80</w:t>
-      </w:r>
-      <w:r>
-        <w:t>%</w:t>
-      </w:r>
-      <w:r>
-        <w:t xml:space="preserve"> </w:t>
+        <w:t xml:space="preserve"> del 80% </w:t>
       </w:r>
       <w:proofErr w:type="spellStart"/>
       <w:r>
@@ -4656,10 +4659,7 @@
       </w:r>
       <w:proofErr w:type="spellEnd"/>
       <w:r>
-        <w:t xml:space="preserve"> vale 115.7431</w:t>
-      </w:r>
-      <w:r>
-        <w:t>Nm</w:t>
+        <w:t xml:space="preserve"> vale 115.7431Nm</w:t>
       </w:r>
     </w:p>
     <w:p/>

</xml_diff>